<commit_message>
lakes and rivers categories
</commit_message>
<xml_diff>
--- a/info/roadMap.docx
+++ b/info/roadMap.docx
@@ -82,7 +82,8 @@
       </w:r>
       <w:r>
         <w:rPr>
-          <w:lang w:val="en-US"/>
+          <w:noProof/>
+          <w:lang w:eastAsia="ru-RU"/>
         </w:rPr>
         <mc:AlternateContent>
           <mc:Choice Requires="wps">
@@ -333,7 +334,8 @@
       </w:r>
       <w:r>
         <w:rPr>
-          <w:lang w:val="en-US"/>
+          <w:noProof/>
+          <w:lang w:eastAsia="ru-RU"/>
         </w:rPr>
         <mc:AlternateContent>
           <mc:Choice Requires="wps">
@@ -634,7 +636,8 @@
       </w:r>
       <w:r>
         <w:rPr>
-          <w:lang w:val="en-US"/>
+          <w:noProof/>
+          <w:lang w:eastAsia="ru-RU"/>
         </w:rPr>
         <mc:AlternateContent>
           <mc:Choice Requires="wps">
@@ -741,15 +744,20 @@
                             </w:pPr>
                             <w:proofErr w:type="spellStart"/>
                             <w:r>
-                              <w:t>М</w:t>
-                            </w:r>
-                            <w:r>
-                              <w:t>езотрофная</w:t>
-                            </w:r>
-                            <w:r>
-                              <w:t>стадия</w:t>
+                              <w:t>Мезотрофная</w:t>
                             </w:r>
                             <w:proofErr w:type="spellEnd"/>
+                            <w:r>
+                              <w:t xml:space="preserve"> </w:t>
+                            </w:r>
+                            <w:r>
+                              <w:t>ст</w:t>
+                            </w:r>
+                            <w:bookmarkStart w:id="0" w:name="_GoBack"/>
+                            <w:bookmarkEnd w:id="0"/>
+                            <w:r>
+                              <w:t>адия</w:t>
+                            </w:r>
                           </w:p>
                           <w:p>
                             <w:pPr>
@@ -758,16 +766,19 @@
                                 <w:b/>
                               </w:rPr>
                             </w:pPr>
-                            <w:r>
-                              <w:t xml:space="preserve">Поздняя </w:t>
-                            </w:r>
                             <w:proofErr w:type="spellStart"/>
                             <w:r>
-                              <w:t>олиготрофная</w:t>
+                              <w:t>Э</w:t>
+                            </w:r>
+                            <w:r>
+                              <w:t>втрофная</w:t>
                             </w:r>
                             <w:proofErr w:type="spellEnd"/>
                             <w:r>
-                              <w:t xml:space="preserve"> стадия</w:t>
+                              <w:t xml:space="preserve"> </w:t>
+                            </w:r>
+                            <w:r>
+                              <w:t>стадия</w:t>
                             </w:r>
                           </w:p>
                         </w:txbxContent>
@@ -848,15 +859,20 @@
                       </w:pPr>
                       <w:proofErr w:type="spellStart"/>
                       <w:r>
-                        <w:t>М</w:t>
-                      </w:r>
-                      <w:r>
-                        <w:t>езотрофная</w:t>
-                      </w:r>
-                      <w:r>
-                        <w:t>стадия</w:t>
+                        <w:t>Мезотрофная</w:t>
                       </w:r>
                       <w:proofErr w:type="spellEnd"/>
+                      <w:r>
+                        <w:t xml:space="preserve"> </w:t>
+                      </w:r>
+                      <w:r>
+                        <w:t>ст</w:t>
+                      </w:r>
+                      <w:bookmarkStart w:id="1" w:name="_GoBack"/>
+                      <w:bookmarkEnd w:id="1"/>
+                      <w:r>
+                        <w:t>адия</w:t>
+                      </w:r>
                     </w:p>
                     <w:p>
                       <w:pPr>
@@ -865,16 +881,19 @@
                           <w:b/>
                         </w:rPr>
                       </w:pPr>
-                      <w:r>
-                        <w:t xml:space="preserve">Поздняя </w:t>
-                      </w:r>
                       <w:proofErr w:type="spellStart"/>
                       <w:r>
-                        <w:t>олиготрофная</w:t>
+                        <w:t>Э</w:t>
+                      </w:r>
+                      <w:r>
+                        <w:t>втрофная</w:t>
                       </w:r>
                       <w:proofErr w:type="spellEnd"/>
                       <w:r>
-                        <w:t xml:space="preserve"> стадия</w:t>
+                        <w:t xml:space="preserve"> </w:t>
+                      </w:r>
+                      <w:r>
+                        <w:t>стадия</w:t>
                       </w:r>
                     </w:p>
                   </w:txbxContent>
@@ -1032,7 +1051,8 @@
       </w:r>
       <w:r>
         <w:rPr>
-          <w:lang w:val="en-US"/>
+          <w:noProof/>
+          <w:lang w:eastAsia="ru-RU"/>
         </w:rPr>
         <mc:AlternateContent>
           <mc:Choice Requires="wps">
@@ -1098,15 +1118,12 @@
                             <w:pPr>
                               <w:jc w:val="center"/>
                             </w:pPr>
-                            <w:proofErr w:type="spellStart"/>
-                            <w:r>
-                              <w:rPr>
-                                <w:b/>
-                                <w:lang w:val="en-US"/>
+                            <w:r>
+                              <w:rPr>
+                                <w:b/>
                               </w:rPr>
                               <w:t>Выбор</w:t>
                             </w:r>
-                            <w:proofErr w:type="spellEnd"/>
                             <w:r>
                               <w:rPr>
                                 <w:b/>
@@ -1641,6 +1658,10 @@
     <w:p/>
     <w:p>
       <w:r>
+        <w:rPr>
+          <w:noProof/>
+          <w:lang w:eastAsia="ru-RU"/>
+        </w:rPr>
         <mc:AlternateContent>
           <mc:Choice Requires="wps">
             <w:drawing>
@@ -1710,6 +1731,10 @@
         </mc:AlternateContent>
       </w:r>
       <w:r>
+        <w:rPr>
+          <w:noProof/>
+          <w:lang w:eastAsia="ru-RU"/>
+        </w:rPr>
         <mc:AlternateContent>
           <mc:Choice Requires="wps">
             <w:drawing>
@@ -1779,6 +1804,10 @@
         </mc:AlternateContent>
       </w:r>
       <w:r>
+        <w:rPr>
+          <w:noProof/>
+          <w:lang w:eastAsia="ru-RU"/>
+        </w:rPr>
         <mc:AlternateContent>
           <mc:Choice Requires="wps">
             <w:drawing>
@@ -1848,6 +1877,10 @@
         </mc:AlternateContent>
       </w:r>
       <w:r>
+        <w:rPr>
+          <w:noProof/>
+          <w:lang w:eastAsia="ru-RU"/>
+        </w:rPr>
         <mc:AlternateContent>
           <mc:Choice Requires="wps">
             <w:drawing>
@@ -1917,6 +1950,10 @@
         </mc:AlternateContent>
       </w:r>
       <w:r>
+        <w:rPr>
+          <w:noProof/>
+          <w:lang w:eastAsia="ru-RU"/>
+        </w:rPr>
         <mc:AlternateContent>
           <mc:Choice Requires="wps">
             <w:drawing>
@@ -2210,7 +2247,8 @@
     <w:p>
       <w:r>
         <w:rPr>
-          <w:lang w:val="en-US"/>
+          <w:noProof/>
+          <w:lang w:eastAsia="ru-RU"/>
         </w:rPr>
         <w:lastRenderedPageBreak/>
         <mc:AlternateContent>
@@ -2455,7 +2493,7 @@
                                     </pic:cNvPicPr>
                                   </pic:nvPicPr>
                                   <pic:blipFill>
-                                    <a:blip r:embed="rId6">
+                                    <a:blip r:embed="rId8">
                                       <a:extLst>
                                         <a:ext uri="{28A0092B-C50C-407E-A947-70E740481C1C}">
                                           <a14:useLocalDpi xmlns:a14="http://schemas.microsoft.com/office/drawing/2010/main" val="0"/>
@@ -2518,7 +2556,7 @@
                                     </pic:cNvPicPr>
                                   </pic:nvPicPr>
                                   <pic:blipFill>
-                                    <a:blip r:embed="rId7">
+                                    <a:blip r:embed="rId9">
                                       <a:extLst>
                                         <a:ext uri="{28A0092B-C50C-407E-A947-70E740481C1C}">
                                           <a14:useLocalDpi xmlns:a14="http://schemas.microsoft.com/office/drawing/2010/main" val="0"/>
@@ -2632,7 +2670,8 @@
       </w:r>
       <w:r>
         <w:rPr>
-          <w:lang w:val="en-US"/>
+          <w:noProof/>
+          <w:lang w:eastAsia="ru-RU"/>
         </w:rPr>
         <mc:AlternateContent>
           <mc:Choice Requires="wps">
@@ -2704,28 +2743,14 @@
                               <w:rPr>
                                 <w:b/>
                               </w:rPr>
-                              <w:t>лиготрофна</w:t>
-                            </w:r>
-                            <w:bookmarkStart w:id="0" w:name="_GoBack"/>
-                            <w:bookmarkEnd w:id="0"/>
-                            <w:r>
-                              <w:rPr>
-                                <w:b/>
-                              </w:rPr>
-                              <w:t>я</w:t>
+                              <w:t>лиготрофная</w:t>
                             </w:r>
                             <w:proofErr w:type="spellEnd"/>
                             <w:r>
                               <w:rPr>
                                 <w:b/>
                               </w:rPr>
-                              <w:t xml:space="preserve"> стадия</w:t>
-                            </w:r>
-                            <w:r>
-                              <w:rPr>
-                                <w:b/>
-                              </w:rPr>
-                              <w:t>. Признаки.</w:t>
+                              <w:t xml:space="preserve"> стадия. Признаки.</w:t>
                             </w:r>
                           </w:p>
                           <w:p>
@@ -2758,7 +2783,7 @@
                                           </pic:cNvPicPr>
                                         </pic:nvPicPr>
                                         <pic:blipFill>
-                                          <a:blip r:embed="rId8">
+                                          <a:blip r:embed="rId10">
                                             <a:extLst>
                                               <a:ext uri="{28A0092B-C50C-407E-A947-70E740481C1C}">
                                                 <a14:useLocalDpi xmlns:a14="http://schemas.microsoft.com/office/drawing/2010/main" val="0"/>
@@ -2905,7 +2930,7 @@
                                           </pic:cNvPicPr>
                                         </pic:nvPicPr>
                                         <pic:blipFill>
-                                          <a:blip r:embed="rId7">
+                                          <a:blip r:embed="rId9">
                                             <a:extLst>
                                               <a:ext uri="{28A0092B-C50C-407E-A947-70E740481C1C}">
                                                 <a14:useLocalDpi xmlns:a14="http://schemas.microsoft.com/office/drawing/2010/main" val="0"/>
@@ -3034,7 +3059,7 @@
                                     </pic:cNvPicPr>
                                   </pic:nvPicPr>
                                   <pic:blipFill>
-                                    <a:blip r:embed="rId8">
+                                    <a:blip r:embed="rId11">
                                       <a:extLst>
                                         <a:ext uri="{28A0092B-C50C-407E-A947-70E740481C1C}">
                                           <a14:useLocalDpi xmlns:a14="http://schemas.microsoft.com/office/drawing/2010/main" val="0"/>
@@ -3118,7 +3143,7 @@
                                     </pic:cNvPicPr>
                                   </pic:nvPicPr>
                                   <pic:blipFill>
-                                    <a:blip r:embed="rId6">
+                                    <a:blip r:embed="rId8">
                                       <a:extLst>
                                         <a:ext uri="{28A0092B-C50C-407E-A947-70E740481C1C}">
                                           <a14:useLocalDpi xmlns:a14="http://schemas.microsoft.com/office/drawing/2010/main" val="0"/>
@@ -3181,7 +3206,7 @@
                                     </pic:cNvPicPr>
                                   </pic:nvPicPr>
                                   <pic:blipFill>
-                                    <a:blip r:embed="rId7">
+                                    <a:blip r:embed="rId9">
                                       <a:extLst>
                                         <a:ext uri="{28A0092B-C50C-407E-A947-70E740481C1C}">
                                           <a14:useLocalDpi xmlns:a14="http://schemas.microsoft.com/office/drawing/2010/main" val="0"/>
@@ -3279,7 +3304,6 @@
       <w:pPr>
         <w:rPr>
           <w:b/>
-          <w:lang w:val="en-US"/>
         </w:rPr>
       </w:pPr>
       <w:r>
@@ -3347,25 +3371,14 @@
       <w:r>
         <w:rPr>
           <w:b/>
-          <w:lang w:val="en-US"/>
         </w:rPr>
-        <w:t xml:space="preserve">с </w:t>
-      </w:r>
-      <w:proofErr w:type="spellStart"/>
-      <w:r>
-        <w:rPr>
-          <w:b/>
-          <w:lang w:val="en-US"/>
-        </w:rPr>
-        <w:t>выбором</w:t>
-      </w:r>
-      <w:proofErr w:type="spellEnd"/>
+        <w:t>с выбором</w:t>
+      </w:r>
     </w:p>
     <w:p>
       <w:pPr>
         <w:rPr>
           <w:b/>
-          <w:lang w:val="en-US"/>
         </w:rPr>
       </w:pPr>
     </w:p>
@@ -3373,7 +3386,6 @@
       <w:pPr>
         <w:rPr>
           <w:b/>
-          <w:lang w:val="en-US"/>
         </w:rPr>
       </w:pPr>
     </w:p>
@@ -3381,7 +3393,6 @@
       <w:pPr>
         <w:rPr>
           <w:b/>
-          <w:lang w:val="en-US"/>
         </w:rPr>
       </w:pPr>
     </w:p>
@@ -3389,7 +3400,6 @@
       <w:pPr>
         <w:rPr>
           <w:b/>
-          <w:lang w:val="en-US"/>
         </w:rPr>
       </w:pPr>
     </w:p>
@@ -3397,7 +3407,6 @@
       <w:pPr>
         <w:rPr>
           <w:b/>
-          <w:lang w:val="en-US"/>
         </w:rPr>
       </w:pPr>
     </w:p>
@@ -3405,7 +3414,6 @@
       <w:pPr>
         <w:rPr>
           <w:b/>
-          <w:lang w:val="en-US"/>
         </w:rPr>
       </w:pPr>
       <w:r>
@@ -3486,7 +3494,6 @@
       <w:pPr>
         <w:rPr>
           <w:b/>
-          <w:lang w:val="en-US"/>
         </w:rPr>
       </w:pPr>
     </w:p>
@@ -3498,7 +3505,8 @@
       </w:pPr>
       <w:r>
         <w:rPr>
-          <w:lang w:val="en-US"/>
+          <w:noProof/>
+          <w:lang w:eastAsia="ru-RU"/>
         </w:rPr>
         <mc:AlternateContent>
           <mc:Choice Requires="wps">
@@ -3617,7 +3625,7 @@
                                           </pic:cNvPicPr>
                                         </pic:nvPicPr>
                                         <pic:blipFill>
-                                          <a:blip r:embed="rId6">
+                                          <a:blip r:embed="rId8">
                                             <a:extLst>
                                               <a:ext uri="{28A0092B-C50C-407E-A947-70E740481C1C}">
                                                 <a14:useLocalDpi xmlns:a14="http://schemas.microsoft.com/office/drawing/2010/main" val="0"/>
@@ -3680,7 +3688,7 @@
                                           </pic:cNvPicPr>
                                         </pic:nvPicPr>
                                         <pic:blipFill>
-                                          <a:blip r:embed="rId9">
+                                          <a:blip r:embed="rId12">
                                             <a:extLst>
                                               <a:ext uri="{28A0092B-C50C-407E-A947-70E740481C1C}">
                                                 <a14:useLocalDpi xmlns:a14="http://schemas.microsoft.com/office/drawing/2010/main" val="0"/>
@@ -3802,7 +3810,7 @@
                                     </pic:cNvPicPr>
                                   </pic:nvPicPr>
                                   <pic:blipFill>
-                                    <a:blip r:embed="rId6">
+                                    <a:blip r:embed="rId8">
                                       <a:extLst>
                                         <a:ext uri="{28A0092B-C50C-407E-A947-70E740481C1C}">
                                           <a14:useLocalDpi xmlns:a14="http://schemas.microsoft.com/office/drawing/2010/main" val="0"/>
@@ -3865,7 +3873,7 @@
                                     </pic:cNvPicPr>
                                   </pic:nvPicPr>
                                   <pic:blipFill>
-                                    <a:blip r:embed="rId9">
+                                    <a:blip r:embed="rId13">
                                       <a:extLst>
                                         <a:ext uri="{28A0092B-C50C-407E-A947-70E740481C1C}">
                                           <a14:useLocalDpi xmlns:a14="http://schemas.microsoft.com/office/drawing/2010/main" val="0"/>
@@ -3906,7 +3914,8 @@
       </w:r>
       <w:r>
         <w:rPr>
-          <w:lang w:val="en-US"/>
+          <w:noProof/>
+          <w:lang w:eastAsia="ru-RU"/>
         </w:rPr>
         <mc:AlternateContent>
           <mc:Choice Requires="wps">
@@ -4155,7 +4164,7 @@
                                     </pic:cNvPicPr>
                                   </pic:nvPicPr>
                                   <pic:blipFill>
-                                    <a:blip r:embed="rId6">
+                                    <a:blip r:embed="rId8">
                                       <a:extLst>
                                         <a:ext uri="{28A0092B-C50C-407E-A947-70E740481C1C}">
                                           <a14:useLocalDpi xmlns:a14="http://schemas.microsoft.com/office/drawing/2010/main" val="0"/>
@@ -4204,7 +4213,8 @@
       </w:r>
       <w:r>
         <w:rPr>
-          <w:lang w:val="en-US"/>
+          <w:noProof/>
+          <w:lang w:eastAsia="ru-RU"/>
         </w:rPr>
         <mc:AlternateContent>
           <mc:Choice Requires="wps">
@@ -4305,7 +4315,7 @@
                                           </pic:cNvPicPr>
                                         </pic:nvPicPr>
                                         <pic:blipFill>
-                                          <a:blip r:embed="rId10">
+                                          <a:blip r:embed="rId14">
                                             <a:extLst>
                                               <a:ext uri="{28A0092B-C50C-407E-A947-70E740481C1C}">
                                                 <a14:useLocalDpi xmlns:a14="http://schemas.microsoft.com/office/drawing/2010/main" val="0"/>
@@ -4344,15 +4354,12 @@
                                 <w:b/>
                               </w:rPr>
                             </w:pPr>
-                            <w:proofErr w:type="spellStart"/>
-                            <w:r>
-                              <w:rPr>
-                                <w:b/>
-                                <w:lang w:val="en-US"/>
+                            <w:r>
+                              <w:rPr>
+                                <w:b/>
                               </w:rPr>
                               <w:t>Сезон</w:t>
                             </w:r>
-                            <w:proofErr w:type="spellEnd"/>
                             <w:r>
                               <w:rPr>
                                 <w:b/>
@@ -4407,7 +4414,7 @@
                                           </pic:cNvPicPr>
                                         </pic:nvPicPr>
                                         <pic:blipFill>
-                                          <a:blip r:embed="rId6">
+                                          <a:blip r:embed="rId8">
                                             <a:extLst>
                                               <a:ext uri="{28A0092B-C50C-407E-A947-70E740481C1C}">
                                                 <a14:useLocalDpi xmlns:a14="http://schemas.microsoft.com/office/drawing/2010/main" val="0"/>
@@ -4470,7 +4477,7 @@
                                           </pic:cNvPicPr>
                                         </pic:nvPicPr>
                                         <pic:blipFill>
-                                          <a:blip r:embed="rId7">
+                                          <a:blip r:embed="rId9">
                                             <a:extLst>
                                               <a:ext uri="{28A0092B-C50C-407E-A947-70E740481C1C}">
                                                 <a14:useLocalDpi xmlns:a14="http://schemas.microsoft.com/office/drawing/2010/main" val="0"/>
@@ -4574,7 +4581,7 @@
                                     </pic:cNvPicPr>
                                   </pic:nvPicPr>
                                   <pic:blipFill>
-                                    <a:blip r:embed="rId10">
+                                    <a:blip r:embed="rId15">
                                       <a:extLst>
                                         <a:ext uri="{28A0092B-C50C-407E-A947-70E740481C1C}">
                                           <a14:useLocalDpi xmlns:a14="http://schemas.microsoft.com/office/drawing/2010/main" val="0"/>
@@ -4676,7 +4683,7 @@
                                     </pic:cNvPicPr>
                                   </pic:nvPicPr>
                                   <pic:blipFill>
-                                    <a:blip r:embed="rId6">
+                                    <a:blip r:embed="rId8">
                                       <a:extLst>
                                         <a:ext uri="{28A0092B-C50C-407E-A947-70E740481C1C}">
                                           <a14:useLocalDpi xmlns:a14="http://schemas.microsoft.com/office/drawing/2010/main" val="0"/>
@@ -4739,7 +4746,7 @@
                                     </pic:cNvPicPr>
                                   </pic:nvPicPr>
                                   <pic:blipFill>
-                                    <a:blip r:embed="rId7">
+                                    <a:blip r:embed="rId9">
                                       <a:extLst>
                                         <a:ext uri="{28A0092B-C50C-407E-A947-70E740481C1C}">
                                           <a14:useLocalDpi xmlns:a14="http://schemas.microsoft.com/office/drawing/2010/main" val="0"/>
@@ -5604,7 +5611,7 @@
 </file>
 
 <file path=customXml/itemProps1.xml><?xml version="1.0" encoding="utf-8"?>
-<ds:datastoreItem xmlns:ds="http://schemas.openxmlformats.org/officeDocument/2006/customXml" ds:itemID="{09003FEC-ABBD-47EE-B6CB-3BB2A0B2ECBB}">
+<ds:datastoreItem xmlns:ds="http://schemas.openxmlformats.org/officeDocument/2006/customXml" ds:itemID="{3B08D128-4971-4471-9502-327203973F96}">
   <ds:schemaRefs>
     <ds:schemaRef ds:uri="http://schemas.openxmlformats.org/officeDocument/2006/bibliography"/>
   </ds:schemaRefs>

</xml_diff>

<commit_message>
temperature choosing in progress
</commit_message>
<xml_diff>
--- a/info/roadMap.docx
+++ b/info/roadMap.docx
@@ -144,7 +144,16 @@
                                 <w:b/>
                                 <w:lang w:val="en-US"/>
                               </w:rPr>
-                              <w:t>Водохранилища</w:t>
+                              <w:t>Водохранили</w:t>
+                            </w:r>
+                            <w:bookmarkStart w:id="0" w:name="_GoBack"/>
+                            <w:bookmarkEnd w:id="0"/>
+                            <w:r>
+                              <w:rPr>
+                                <w:b/>
+                                <w:lang w:val="en-US"/>
+                              </w:rPr>
+                              <w:t>ща</w:t>
                             </w:r>
                           </w:p>
                           <w:p>
@@ -381,6 +390,7 @@
                         <w:txbxContent>
                           <w:p>
                             <w:pPr>
+                              <w:shd w:val="clear" w:color="auto" w:fill="E2EFD9" w:themeFill="accent6" w:themeFillTint="33"/>
                               <w:jc w:val="center"/>
                               <w:rPr>
                                 <w:b/>
@@ -395,6 +405,7 @@
                           </w:p>
                           <w:p>
                             <w:pPr>
+                              <w:shd w:val="clear" w:color="auto" w:fill="E2EFD9" w:themeFill="accent6" w:themeFillTint="33"/>
                               <w:jc w:val="center"/>
                             </w:pPr>
                             <w:r>
@@ -412,6 +423,7 @@
                           </w:p>
                           <w:p>
                             <w:pPr>
+                              <w:shd w:val="clear" w:color="auto" w:fill="E2EFD9" w:themeFill="accent6" w:themeFillTint="33"/>
                               <w:jc w:val="center"/>
                             </w:pPr>
                             <w:r>
@@ -426,6 +438,7 @@
                           </w:p>
                           <w:p>
                             <w:pPr>
+                              <w:shd w:val="clear" w:color="auto" w:fill="E2EFD9" w:themeFill="accent6" w:themeFillTint="33"/>
                               <w:jc w:val="center"/>
                             </w:pPr>
                             <w:r>
@@ -440,6 +453,7 @@
                           </w:p>
                           <w:p>
                             <w:pPr>
+                              <w:shd w:val="clear" w:color="auto" w:fill="E2EFD9" w:themeFill="accent6" w:themeFillTint="33"/>
                               <w:jc w:val="center"/>
                               <w:rPr>
                                 <w:b/>
@@ -476,6 +490,7 @@
                   <w:txbxContent>
                     <w:p>
                       <w:pPr>
+                        <w:shd w:val="clear" w:color="auto" w:fill="E2EFD9" w:themeFill="accent6" w:themeFillTint="33"/>
                         <w:jc w:val="center"/>
                         <w:rPr>
                           <w:b/>
@@ -490,6 +505,7 @@
                     </w:p>
                     <w:p>
                       <w:pPr>
+                        <w:shd w:val="clear" w:color="auto" w:fill="E2EFD9" w:themeFill="accent6" w:themeFillTint="33"/>
                         <w:jc w:val="center"/>
                       </w:pPr>
                       <w:r>
@@ -507,6 +523,7 @@
                     </w:p>
                     <w:p>
                       <w:pPr>
+                        <w:shd w:val="clear" w:color="auto" w:fill="E2EFD9" w:themeFill="accent6" w:themeFillTint="33"/>
                         <w:jc w:val="center"/>
                       </w:pPr>
                       <w:r>
@@ -521,6 +538,7 @@
                     </w:p>
                     <w:p>
                       <w:pPr>
+                        <w:shd w:val="clear" w:color="auto" w:fill="E2EFD9" w:themeFill="accent6" w:themeFillTint="33"/>
                         <w:jc w:val="center"/>
                       </w:pPr>
                       <w:r>
@@ -535,6 +553,7 @@
                     </w:p>
                     <w:p>
                       <w:pPr>
+                        <w:shd w:val="clear" w:color="auto" w:fill="E2EFD9" w:themeFill="accent6" w:themeFillTint="33"/>
                         <w:jc w:val="center"/>
                         <w:rPr>
                           <w:b/>
@@ -3067,7 +3086,7 @@
                                     </pic:cNvPicPr>
                                   </pic:nvPicPr>
                                   <pic:blipFill>
-                                    <a:blip r:embed="rId10">
+                                    <a:blip r:embed="rId11">
                                       <a:extLst>
                                         <a:ext uri="{28A0092B-C50C-407E-A947-70E740481C1C}">
                                           <a14:useLocalDpi xmlns:a14="http://schemas.microsoft.com/office/drawing/2010/main" val="0"/>
@@ -3154,7 +3173,7 @@
                                     </pic:cNvPicPr>
                                   </pic:nvPicPr>
                                   <pic:blipFill>
-                                    <a:blip r:embed="rId6">
+                                    <a:blip r:embed="rId12">
                                       <a:extLst>
                                         <a:ext uri="{28A0092B-C50C-407E-A947-70E740481C1C}">
                                           <a14:useLocalDpi xmlns:a14="http://schemas.microsoft.com/office/drawing/2010/main" val="0"/>
@@ -3217,7 +3236,7 @@
                                     </pic:cNvPicPr>
                                   </pic:nvPicPr>
                                   <pic:blipFill>
-                                    <a:blip r:embed="rId7">
+                                    <a:blip r:embed="rId13">
                                       <a:extLst>
                                         <a:ext uri="{28A0092B-C50C-407E-A947-70E740481C1C}">
                                           <a14:useLocalDpi xmlns:a14="http://schemas.microsoft.com/office/drawing/2010/main" val="0"/>
@@ -3298,8 +3317,6 @@
       <w:r>
         <w:tab/>
       </w:r>
-      <w:bookmarkStart w:id="0" w:name="_GoBack"/>
-      <w:bookmarkEnd w:id="0"/>
       <w:r>
         <w:tab/>
       </w:r>
@@ -3701,7 +3718,7 @@
                                           </pic:cNvPicPr>
                                         </pic:nvPicPr>
                                         <pic:blipFill>
-                                          <a:blip r:embed="rId11">
+                                          <a:blip r:embed="rId14">
                                             <a:extLst>
                                               <a:ext uri="{28A0092B-C50C-407E-A947-70E740481C1C}">
                                                 <a14:useLocalDpi xmlns:a14="http://schemas.microsoft.com/office/drawing/2010/main" val="0"/>
@@ -3886,7 +3903,7 @@
                                     </pic:cNvPicPr>
                                   </pic:nvPicPr>
                                   <pic:blipFill>
-                                    <a:blip r:embed="rId13">
+                                    <a:blip r:embed="rId15">
                                       <a:extLst>
                                         <a:ext uri="{28A0092B-C50C-407E-A947-70E740481C1C}">
                                           <a14:useLocalDpi xmlns:a14="http://schemas.microsoft.com/office/drawing/2010/main" val="0"/>
@@ -4328,7 +4345,7 @@
                                           </pic:cNvPicPr>
                                         </pic:nvPicPr>
                                         <pic:blipFill>
-                                          <a:blip r:embed="rId14">
+                                          <a:blip r:embed="rId16">
                                             <a:extLst>
                                               <a:ext uri="{28A0092B-C50C-407E-A947-70E740481C1C}">
                                                 <a14:useLocalDpi xmlns:a14="http://schemas.microsoft.com/office/drawing/2010/main" val="0"/>
@@ -4427,7 +4444,7 @@
                                           </pic:cNvPicPr>
                                         </pic:nvPicPr>
                                         <pic:blipFill>
-                                          <a:blip r:embed="rId6">
+                                          <a:blip r:embed="rId12">
                                             <a:extLst>
                                               <a:ext uri="{28A0092B-C50C-407E-A947-70E740481C1C}">
                                                 <a14:useLocalDpi xmlns:a14="http://schemas.microsoft.com/office/drawing/2010/main" val="0"/>
@@ -4594,7 +4611,7 @@
                                     </pic:cNvPicPr>
                                   </pic:nvPicPr>
                                   <pic:blipFill>
-                                    <a:blip r:embed="rId15">
+                                    <a:blip r:embed="rId17">
                                       <a:extLst>
                                         <a:ext uri="{28A0092B-C50C-407E-A947-70E740481C1C}">
                                           <a14:useLocalDpi xmlns:a14="http://schemas.microsoft.com/office/drawing/2010/main" val="0"/>
@@ -5624,7 +5641,7 @@
 </file>
 
 <file path=customXml/itemProps1.xml><?xml version="1.0" encoding="utf-8"?>
-<ds:datastoreItem xmlns:ds="http://schemas.openxmlformats.org/officeDocument/2006/customXml" ds:itemID="{D68AC27B-2590-4404-84D3-C47F47BFD051}">
+<ds:datastoreItem xmlns:ds="http://schemas.openxmlformats.org/officeDocument/2006/customXml" ds:itemID="{F66965C0-2031-488D-98A5-8145DB6CE7A6}">
   <ds:schemaRefs>
     <ds:schemaRef ds:uri="http://schemas.openxmlformats.org/officeDocument/2006/bibliography"/>
   </ds:schemaRefs>

</xml_diff>

<commit_message>
temperature choosing in progress final
</commit_message>
<xml_diff>
--- a/info/roadMap.docx
+++ b/info/roadMap.docx
@@ -133,6 +133,7 @@
                         <w:txbxContent>
                           <w:p>
                             <w:pPr>
+                              <w:shd w:val="clear" w:color="auto" w:fill="C5E0B3" w:themeFill="accent6" w:themeFillTint="66"/>
                               <w:jc w:val="center"/>
                               <w:rPr>
                                 <w:b/>
@@ -144,20 +145,12 @@
                                 <w:b/>
                                 <w:lang w:val="en-US"/>
                               </w:rPr>
-                              <w:t>Водохранили</w:t>
-                            </w:r>
-                            <w:bookmarkStart w:id="0" w:name="_GoBack"/>
-                            <w:bookmarkEnd w:id="0"/>
-                            <w:r>
-                              <w:rPr>
-                                <w:b/>
-                                <w:lang w:val="en-US"/>
-                              </w:rPr>
-                              <w:t>ща</w:t>
+                              <w:t>Водохранилища</w:t>
                             </w:r>
                           </w:p>
                           <w:p>
                             <w:pPr>
+                              <w:shd w:val="clear" w:color="auto" w:fill="C5E0B3" w:themeFill="accent6" w:themeFillTint="66"/>
                               <w:jc w:val="center"/>
                             </w:pPr>
                             <w:r>
@@ -175,6 +168,7 @@
                           </w:p>
                           <w:p>
                             <w:pPr>
+                              <w:shd w:val="clear" w:color="auto" w:fill="C5E0B3" w:themeFill="accent6" w:themeFillTint="66"/>
                               <w:jc w:val="center"/>
                             </w:pPr>
                             <w:r>
@@ -183,6 +177,7 @@
                           </w:p>
                           <w:p>
                             <w:pPr>
+                              <w:shd w:val="clear" w:color="auto" w:fill="C5E0B3" w:themeFill="accent6" w:themeFillTint="66"/>
                               <w:jc w:val="center"/>
                             </w:pPr>
                             <w:r>
@@ -210,6 +205,7 @@
                   <w:txbxContent>
                     <w:p>
                       <w:pPr>
+                        <w:shd w:val="clear" w:color="auto" w:fill="C5E0B3" w:themeFill="accent6" w:themeFillTint="66"/>
                         <w:jc w:val="center"/>
                         <w:rPr>
                           <w:b/>
@@ -226,6 +222,7 @@
                     </w:p>
                     <w:p>
                       <w:pPr>
+                        <w:shd w:val="clear" w:color="auto" w:fill="C5E0B3" w:themeFill="accent6" w:themeFillTint="66"/>
                         <w:jc w:val="center"/>
                       </w:pPr>
                       <w:r>
@@ -243,6 +240,7 @@
                     </w:p>
                     <w:p>
                       <w:pPr>
+                        <w:shd w:val="clear" w:color="auto" w:fill="C5E0B3" w:themeFill="accent6" w:themeFillTint="66"/>
                         <w:jc w:val="center"/>
                       </w:pPr>
                       <w:r>
@@ -251,6 +249,7 @@
                     </w:p>
                     <w:p>
                       <w:pPr>
+                        <w:shd w:val="clear" w:color="auto" w:fill="C5E0B3" w:themeFill="accent6" w:themeFillTint="66"/>
                         <w:jc w:val="center"/>
                       </w:pPr>
                       <w:r>
@@ -2352,7 +2351,13 @@
                               <w:jc w:val="center"/>
                             </w:pPr>
                             <w:r>
-                              <w:t xml:space="preserve">……. </w:t>
+                              <w:rPr>
+                                <w:shd w:val="clear" w:color="auto" w:fill="C5E0B3" w:themeFill="accent6" w:themeFillTint="66"/>
+                              </w:rPr>
+                              <w:t>…….</w:t>
+                            </w:r>
+                            <w:r>
+                              <w:t xml:space="preserve"> </w:t>
                             </w:r>
                           </w:p>
                           <w:p>
@@ -2507,7 +2512,13 @@
                         <w:jc w:val="center"/>
                       </w:pPr>
                       <w:r>
-                        <w:t xml:space="preserve">……. </w:t>
+                        <w:rPr>
+                          <w:shd w:val="clear" w:color="auto" w:fill="C5E0B3" w:themeFill="accent6" w:themeFillTint="66"/>
+                        </w:rPr>
+                        <w:t>…….</w:t>
+                      </w:r>
+                      <w:r>
+                        <w:t xml:space="preserve"> </w:t>
                       </w:r>
                     </w:p>
                     <w:p>
@@ -2543,7 +2554,7 @@
                                     </pic:cNvPicPr>
                                   </pic:nvPicPr>
                                   <pic:blipFill>
-                                    <a:blip r:embed="rId8">
+                                    <a:blip r:embed="rId6">
                                       <a:extLst>
                                         <a:ext uri="{28A0092B-C50C-407E-A947-70E740481C1C}">
                                           <a14:useLocalDpi xmlns:a14="http://schemas.microsoft.com/office/drawing/2010/main" val="0"/>
@@ -2606,7 +2617,7 @@
                                     </pic:cNvPicPr>
                                   </pic:nvPicPr>
                                   <pic:blipFill>
-                                    <a:blip r:embed="rId9">
+                                    <a:blip r:embed="rId7">
                                       <a:extLst>
                                         <a:ext uri="{28A0092B-C50C-407E-A947-70E740481C1C}">
                                           <a14:useLocalDpi xmlns:a14="http://schemas.microsoft.com/office/drawing/2010/main" val="0"/>
@@ -2827,7 +2838,7 @@
                                           </pic:cNvPicPr>
                                         </pic:nvPicPr>
                                         <pic:blipFill>
-                                          <a:blip r:embed="rId10">
+                                          <a:blip r:embed="rId8">
                                             <a:extLst>
                                               <a:ext uri="{28A0092B-C50C-407E-A947-70E740481C1C}">
                                                 <a14:useLocalDpi xmlns:a14="http://schemas.microsoft.com/office/drawing/2010/main" val="0"/>
@@ -3332,6 +3343,7 @@
     <w:p/>
     <w:p>
       <w:pPr>
+        <w:shd w:val="clear" w:color="auto" w:fill="C5E0B3" w:themeFill="accent6" w:themeFillTint="66"/>
         <w:rPr>
           <w:b/>
         </w:rPr>
@@ -3840,7 +3852,7 @@
                                     </pic:cNvPicPr>
                                   </pic:nvPicPr>
                                   <pic:blipFill>
-                                    <a:blip r:embed="rId8">
+                                    <a:blip r:embed="rId15">
                                       <a:extLst>
                                         <a:ext uri="{28A0092B-C50C-407E-A947-70E740481C1C}">
                                           <a14:useLocalDpi xmlns:a14="http://schemas.microsoft.com/office/drawing/2010/main" val="0"/>
@@ -3903,7 +3915,7 @@
                                     </pic:cNvPicPr>
                                   </pic:nvPicPr>
                                   <pic:blipFill>
-                                    <a:blip r:embed="rId15">
+                                    <a:blip r:embed="rId16">
                                       <a:extLst>
                                         <a:ext uri="{28A0092B-C50C-407E-A947-70E740481C1C}">
                                           <a14:useLocalDpi xmlns:a14="http://schemas.microsoft.com/office/drawing/2010/main" val="0"/>
@@ -4194,7 +4206,7 @@
                                     </pic:cNvPicPr>
                                   </pic:nvPicPr>
                                   <pic:blipFill>
-                                    <a:blip r:embed="rId8">
+                                    <a:blip r:embed="rId15">
                                       <a:extLst>
                                         <a:ext uri="{28A0092B-C50C-407E-A947-70E740481C1C}">
                                           <a14:useLocalDpi xmlns:a14="http://schemas.microsoft.com/office/drawing/2010/main" val="0"/>
@@ -4345,7 +4357,7 @@
                                           </pic:cNvPicPr>
                                         </pic:nvPicPr>
                                         <pic:blipFill>
-                                          <a:blip r:embed="rId16">
+                                          <a:blip r:embed="rId17">
                                             <a:extLst>
                                               <a:ext uri="{28A0092B-C50C-407E-A947-70E740481C1C}">
                                                 <a14:useLocalDpi xmlns:a14="http://schemas.microsoft.com/office/drawing/2010/main" val="0"/>
@@ -4444,7 +4456,7 @@
                                           </pic:cNvPicPr>
                                         </pic:nvPicPr>
                                         <pic:blipFill>
-                                          <a:blip r:embed="rId12">
+                                          <a:blip r:embed="rId6">
                                             <a:extLst>
                                               <a:ext uri="{28A0092B-C50C-407E-A947-70E740481C1C}">
                                                 <a14:useLocalDpi xmlns:a14="http://schemas.microsoft.com/office/drawing/2010/main" val="0"/>
@@ -4611,7 +4623,7 @@
                                     </pic:cNvPicPr>
                                   </pic:nvPicPr>
                                   <pic:blipFill>
-                                    <a:blip r:embed="rId17">
+                                    <a:blip r:embed="rId18">
                                       <a:extLst>
                                         <a:ext uri="{28A0092B-C50C-407E-A947-70E740481C1C}">
                                           <a14:useLocalDpi xmlns:a14="http://schemas.microsoft.com/office/drawing/2010/main" val="0"/>
@@ -4713,7 +4725,7 @@
                                     </pic:cNvPicPr>
                                   </pic:nvPicPr>
                                   <pic:blipFill>
-                                    <a:blip r:embed="rId8">
+                                    <a:blip r:embed="rId15">
                                       <a:extLst>
                                         <a:ext uri="{28A0092B-C50C-407E-A947-70E740481C1C}">
                                           <a14:useLocalDpi xmlns:a14="http://schemas.microsoft.com/office/drawing/2010/main" val="0"/>
@@ -4821,6 +4833,355 @@
         </w:rPr>
         <w:t>Если «ДА» то, дальше…</w:t>
       </w:r>
+    </w:p>
+    <w:p>
+      <w:pPr>
+        <w:rPr>
+          <w:b/>
+        </w:rPr>
+      </w:pPr>
+    </w:p>
+    <w:p>
+      <w:pPr>
+        <w:rPr>
+          <w:b/>
+        </w:rPr>
+      </w:pPr>
+    </w:p>
+    <w:p>
+      <w:pPr>
+        <w:rPr>
+          <w:b/>
+        </w:rPr>
+      </w:pPr>
+    </w:p>
+    <w:p>
+      <w:pPr>
+        <w:rPr>
+          <w:b/>
+        </w:rPr>
+      </w:pPr>
+    </w:p>
+    <w:p>
+      <w:pPr>
+        <w:rPr>
+          <w:b/>
+        </w:rPr>
+      </w:pPr>
+    </w:p>
+    <w:p>
+      <w:pPr>
+        <w:rPr>
+          <w:b/>
+        </w:rPr>
+      </w:pPr>
+    </w:p>
+    <w:p>
+      <w:pPr>
+        <w:rPr>
+          <w:b/>
+        </w:rPr>
+      </w:pPr>
+    </w:p>
+    <w:p>
+      <w:pPr>
+        <w:rPr>
+          <w:b/>
+        </w:rPr>
+      </w:pPr>
+    </w:p>
+    <w:p>
+      <w:pPr>
+        <w:rPr>
+          <w:b/>
+        </w:rPr>
+      </w:pPr>
+    </w:p>
+    <w:p>
+      <w:pPr>
+        <w:rPr>
+          <w:b/>
+        </w:rPr>
+      </w:pPr>
+    </w:p>
+    <w:p>
+      <w:pPr>
+        <w:rPr>
+          <w:b/>
+        </w:rPr>
+      </w:pPr>
+    </w:p>
+    <w:p>
+      <w:pPr>
+        <w:rPr>
+          <w:b/>
+        </w:rPr>
+      </w:pPr>
+    </w:p>
+    <w:p>
+      <w:pPr>
+        <w:rPr>
+          <w:b/>
+        </w:rPr>
+      </w:pPr>
+      <w:proofErr w:type="spellStart"/>
+      <w:r>
+        <w:rPr>
+          <w:b/>
+          <w:lang w:val="en-US"/>
+        </w:rPr>
+        <w:lastRenderedPageBreak/>
+        <w:t>Периоды</w:t>
+      </w:r>
+      <w:proofErr w:type="spellEnd"/>
+      <w:r>
+        <w:rPr>
+          <w:b/>
+        </w:rPr>
+        <w:t>:</w:t>
+      </w:r>
+    </w:p>
+    <w:p>
+      <w:pPr>
+        <w:rPr>
+          <w:b/>
+        </w:rPr>
+      </w:pPr>
+    </w:p>
+    <w:p>
+      <w:pPr>
+        <w:rPr>
+          <w:b/>
+        </w:rPr>
+      </w:pPr>
+      <w:r>
+        <w:rPr>
+          <w:b/>
+        </w:rPr>
+        <w:t>0 -</w:t>
+      </w:r>
+      <w:r>
+        <w:rPr>
+          <w:b/>
+        </w:rPr>
+        <w:t xml:space="preserve"> 3</w:t>
+      </w:r>
+      <w:r>
+        <w:rPr>
+          <w:b/>
+        </w:rPr>
+        <w:t xml:space="preserve"> </w:t>
+      </w:r>
+      <w:proofErr w:type="spellStart"/>
+      <w:r>
+        <w:rPr>
+          <w:b/>
+        </w:rPr>
+        <w:t>Преднерест</w:t>
+      </w:r>
+      <w:proofErr w:type="spellEnd"/>
+    </w:p>
+    <w:p>
+      <w:pPr>
+        <w:rPr>
+          <w:b/>
+        </w:rPr>
+      </w:pPr>
+      <w:r>
+        <w:rPr>
+          <w:b/>
+        </w:rPr>
+        <w:t>3 –</w:t>
+      </w:r>
+      <w:r>
+        <w:rPr>
+          <w:b/>
+        </w:rPr>
+        <w:t xml:space="preserve"> 10</w:t>
+      </w:r>
+      <w:r>
+        <w:rPr>
+          <w:b/>
+        </w:rPr>
+        <w:t xml:space="preserve"> Нерест</w:t>
+      </w:r>
+    </w:p>
+    <w:p>
+      <w:pPr>
+        <w:rPr>
+          <w:b/>
+        </w:rPr>
+      </w:pPr>
+      <w:r>
+        <w:rPr>
+          <w:b/>
+        </w:rPr>
+        <w:t xml:space="preserve">11 – 15 </w:t>
+      </w:r>
+      <w:proofErr w:type="spellStart"/>
+      <w:r>
+        <w:rPr>
+          <w:b/>
+        </w:rPr>
+        <w:t>Предлето</w:t>
+      </w:r>
+      <w:proofErr w:type="spellEnd"/>
+    </w:p>
+    <w:p>
+      <w:pPr>
+        <w:rPr>
+          <w:b/>
+        </w:rPr>
+      </w:pPr>
+      <w:r>
+        <w:rPr>
+          <w:b/>
+        </w:rPr>
+        <w:t>16 -  25 Лето</w:t>
+      </w:r>
+    </w:p>
+    <w:p>
+      <w:pPr>
+        <w:rPr>
+          <w:b/>
+        </w:rPr>
+      </w:pPr>
+      <w:r>
+        <w:rPr>
+          <w:b/>
+        </w:rPr>
+        <w:t>25 – 30 летний пик</w:t>
+      </w:r>
+    </w:p>
+    <w:p>
+      <w:pPr>
+        <w:rPr>
+          <w:b/>
+        </w:rPr>
+      </w:pPr>
+      <w:r>
+        <w:rPr>
+          <w:b/>
+        </w:rPr>
+        <w:t xml:space="preserve">20 – 25 </w:t>
+      </w:r>
+      <w:proofErr w:type="spellStart"/>
+      <w:r>
+        <w:rPr>
+          <w:b/>
+        </w:rPr>
+        <w:t>Послелето</w:t>
+      </w:r>
+      <w:proofErr w:type="spellEnd"/>
+    </w:p>
+    <w:p>
+      <w:pPr>
+        <w:rPr>
+          <w:b/>
+        </w:rPr>
+      </w:pPr>
+      <w:r>
+        <w:rPr>
+          <w:b/>
+        </w:rPr>
+        <w:t>15-18 Обновление воды</w:t>
+      </w:r>
+    </w:p>
+    <w:p>
+      <w:pPr>
+        <w:rPr>
+          <w:b/>
+        </w:rPr>
+      </w:pPr>
+      <w:r>
+        <w:rPr>
+          <w:b/>
+        </w:rPr>
+        <w:t xml:space="preserve">13 </w:t>
+      </w:r>
+      <w:r>
+        <w:rPr>
+          <w:b/>
+        </w:rPr>
+        <w:t xml:space="preserve">- </w:t>
+      </w:r>
+      <w:r>
+        <w:rPr>
+          <w:b/>
+        </w:rPr>
+        <w:t>0</w:t>
+      </w:r>
+      <w:bookmarkStart w:id="0" w:name="_GoBack"/>
+      <w:bookmarkEnd w:id="0"/>
+      <w:r>
+        <w:rPr>
+          <w:b/>
+        </w:rPr>
+        <w:t xml:space="preserve"> Холодная вода</w:t>
+      </w:r>
+    </w:p>
+    <w:p>
+      <w:pPr>
+        <w:rPr>
+          <w:b/>
+        </w:rPr>
+      </w:pPr>
+    </w:p>
+    <w:p>
+      <w:pPr>
+        <w:rPr>
+          <w:b/>
+        </w:rPr>
+      </w:pPr>
+    </w:p>
+    <w:p>
+      <w:pPr>
+        <w:rPr>
+          <w:b/>
+        </w:rPr>
+      </w:pPr>
+    </w:p>
+    <w:p>
+      <w:pPr>
+        <w:rPr>
+          <w:b/>
+        </w:rPr>
+      </w:pPr>
+    </w:p>
+    <w:p>
+      <w:pPr>
+        <w:rPr>
+          <w:b/>
+        </w:rPr>
+      </w:pPr>
+    </w:p>
+    <w:p>
+      <w:pPr>
+        <w:rPr>
+          <w:b/>
+        </w:rPr>
+      </w:pPr>
+    </w:p>
+    <w:p>
+      <w:pPr>
+        <w:rPr>
+          <w:b/>
+        </w:rPr>
+      </w:pPr>
+    </w:p>
+    <w:p>
+      <w:pPr>
+        <w:rPr>
+          <w:b/>
+        </w:rPr>
+      </w:pPr>
+    </w:p>
+    <w:p>
+      <w:pPr>
+        <w:rPr>
+          <w:b/>
+        </w:rPr>
+      </w:pPr>
     </w:p>
     <w:sectPr>
       <w:pgSz w:w="16838" w:h="11906" w:orient="landscape"/>
@@ -5641,7 +6002,7 @@
 </file>
 
 <file path=customXml/itemProps1.xml><?xml version="1.0" encoding="utf-8"?>
-<ds:datastoreItem xmlns:ds="http://schemas.openxmlformats.org/officeDocument/2006/customXml" ds:itemID="{F66965C0-2031-488D-98A5-8145DB6CE7A6}">
+<ds:datastoreItem xmlns:ds="http://schemas.openxmlformats.org/officeDocument/2006/customXml" ds:itemID="{543000ED-BA86-476D-9431-133319DC9A6D}">
   <ds:schemaRefs>
     <ds:schemaRef ds:uri="http://schemas.openxmlformats.org/officeDocument/2006/bibliography"/>
   </ds:schemaRefs>

</xml_diff>